<commit_message>
1) se modificó el documento del informe 2) Se creó el archivo de la presentación de power point
</commit_message>
<xml_diff>
--- a/prueba.docx
+++ b/prueba.docx
@@ -28,7 +28,7 @@
     </w:p>
     <w:p>
       <w:r>
-        <w:t>----</w:t>
+        <w:t>Existen diversas criptomonedas en el mundo. Estas criptomonedas no están sujetas a regulación en muchos países.</w:t>
       </w:r>
     </w:p>
     <w:p/>
@@ -39,7 +39,7 @@
     </w:p>
     <w:p>
       <w:r>
-        <w:t>----</w:t>
+        <w:t>Las criptomonedas son ABC XXXXXXXXXXXXXX</w:t>
       </w:r>
     </w:p>
     <w:p/>
@@ -50,7 +50,7 @@
     </w:p>
     <w:p>
       <w:r>
-        <w:t>----</w:t>
+        <w:t>Se evidenció que las criptomonedas cobran importancia hoy en día</w:t>
       </w:r>
     </w:p>
     <w:p/>
@@ -61,8 +61,29 @@
     </w:p>
     <w:p>
       <w:r>
-        <w:t>----</w:t>
-      </w:r>
+        <w:t xml:space="preserve">[1]. </w:t>
+      </w:r>
+      <w:hyperlink r:id="rId4" w:history="1">
+        <w:r>
+          <w:rPr>
+            <w:rStyle w:val="Hyperlink"/>
+          </w:rPr>
+          <w:t>www.google.com</w:t>
+        </w:r>
+      </w:hyperlink>
+    </w:p>
+    <w:p>
+      <w:r>
+        <w:t xml:space="preserve">[2]. </w:t>
+      </w:r>
+      <w:hyperlink r:id="rId5" w:history="1">
+        <w:r>
+          <w:rPr>
+            <w:rStyle w:val="Hyperlink"/>
+          </w:rPr>
+          <w:t>www.wikipedia.org</w:t>
+        </w:r>
+      </w:hyperlink>
     </w:p>
     <w:p/>
     <w:sectPr>
@@ -501,6 +522,29 @@
     <w:semiHidden/>
     <w:unhideWhenUsed/>
   </w:style>
+  <w:style w:type="character" w:styleId="Hyperlink">
+    <w:name w:val="Hyperlink"/>
+    <w:basedOn w:val="DefaultParagraphFont"/>
+    <w:uiPriority w:val="99"/>
+    <w:unhideWhenUsed/>
+    <w:rsid w:val="00857446"/>
+    <w:rPr>
+      <w:color w:val="0563C1" w:themeColor="hyperlink"/>
+      <w:u w:val="single"/>
+    </w:rPr>
+  </w:style>
+  <w:style w:type="character" w:styleId="UnresolvedMention">
+    <w:name w:val="Unresolved Mention"/>
+    <w:basedOn w:val="DefaultParagraphFont"/>
+    <w:uiPriority w:val="99"/>
+    <w:semiHidden/>
+    <w:unhideWhenUsed/>
+    <w:rsid w:val="00857446"/>
+    <w:rPr>
+      <w:color w:val="605E5C"/>
+      <w:shd w:val="clear" w:color="auto" w:fill="E1DFDD"/>
+    </w:rPr>
+  </w:style>
 </w:styles>
 </file>
 

</xml_diff>